<commit_message>
Numeração de caso de teste
alteração da numeração dos casos de teste de incluir motorista, conforme
feedback de hoje do professor
</commit_message>
<xml_diff>
--- a/Testes/Caso de Teste Incluir Motorista.docx
+++ b/Testes/Caso de Teste Incluir Motorista.docx
@@ -2442,7 +2442,7 @@
           <w:szCs w:val="24"/>
           <w:lang w:val="pt-BR"/>
         </w:rPr>
-        <w:t>CT 02</w:t>
+        <w:t>CT 04</w:t>
       </w:r>
       <w:r>
         <w:rPr>
@@ -3109,7 +3109,7 @@
           <w:lang w:val="pt-BR"/>
         </w:rPr>
         <w:lastRenderedPageBreak/>
-        <w:t>CT 02</w:t>
+        <w:t>CT 05</w:t>
       </w:r>
       <w:r>
         <w:rPr>
@@ -9588,8 +9588,9 @@
     <w:panose1 w:val="020B0604030504040204"/>
     <w:charset w:val="00"/>
     <w:family w:val="swiss"/>
+    <w:notTrueType/>
     <w:pitch w:val="variable"/>
-    <w:sig w:usb0="E1002EFF" w:usb1="C000605B" w:usb2="00000029" w:usb3="00000000" w:csb0="000101FF" w:csb1="00000000"/>
+    <w:sig w:usb0="00000003" w:usb1="00000000" w:usb2="00000000" w:usb3="00000000" w:csb0="00000001" w:csb1="00000000"/>
   </w:font>
   <w:font w:name="Cambria">
     <w:panose1 w:val="02040503050406030204"/>
@@ -9623,6 +9624,7 @@
     <w:rsid w:val="002B28D8"/>
     <w:rsid w:val="003F7D09"/>
     <w:rsid w:val="005411E3"/>
+    <w:rsid w:val="006D02C9"/>
     <w:rsid w:val="00850617"/>
     <w:rsid w:val="008F58D1"/>
     <w:rsid w:val="00A234F1"/>

</xml_diff>